<commit_message>
Some opp doc additions
</commit_message>
<xml_diff>
--- a/opportunities.docx
+++ b/opportunities.docx
@@ -782,22 +782,13 @@
         </w:rPr>
         <w:t>(</w:t>
       </w:r>
-      <w:proofErr w:type="spellStart"/>
       <w:proofErr w:type="gramEnd"/>
       <w:r>
         <w:rPr>
           <w:sz w:val="24"/>
           <w:szCs w:val="24"/>
         </w:rPr>
-        <w:t>n.d</w:t>
-      </w:r>
-      <w:proofErr w:type="spellEnd"/>
-      <w:r>
-        <w:rPr>
-          <w:sz w:val="24"/>
-          <w:szCs w:val="24"/>
-        </w:rPr>
-        <w:t>)</w:t>
+        <w:t>n.d)</w:t>
       </w:r>
       <w:r>
         <w:rPr>
@@ -989,6 +980,86 @@
     <w:p>
       <w:pPr>
         <w:rPr>
+          <w:i/>
+          <w:iCs/>
+          <w:sz w:val="24"/>
+          <w:szCs w:val="24"/>
+        </w:rPr>
+      </w:pPr>
+      <w:r>
+        <w:rPr>
+          <w:sz w:val="24"/>
+          <w:szCs w:val="24"/>
+        </w:rPr>
+        <w:t xml:space="preserve">Yang, C. Maintained by </w:t>
+      </w:r>
+      <w:r>
+        <w:rPr>
+          <w:sz w:val="24"/>
+          <w:szCs w:val="24"/>
+        </w:rPr>
+        <w:t xml:space="preserve">Joseph </w:t>
+      </w:r>
+      <w:r>
+        <w:rPr>
+          <w:sz w:val="24"/>
+          <w:szCs w:val="24"/>
+        </w:rPr>
+        <w:t>Goguen</w:t>
+      </w:r>
+      <w:r>
+        <w:rPr>
+          <w:sz w:val="24"/>
+          <w:szCs w:val="24"/>
+        </w:rPr>
+        <w:t xml:space="preserve"> (n.d). ABC News. </w:t>
+      </w:r>
+      <w:r>
+        <w:rPr>
+          <w:i/>
+          <w:iCs/>
+          <w:sz w:val="24"/>
+          <w:szCs w:val="24"/>
+        </w:rPr>
+        <w:t>Presidency Hinges on Tiny Bits of Paper</w:t>
+      </w:r>
+      <w:r>
+        <w:rPr>
+          <w:i/>
+          <w:iCs/>
+          <w:sz w:val="24"/>
+          <w:szCs w:val="24"/>
+        </w:rPr>
+        <w:t>.</w:t>
+      </w:r>
+    </w:p>
+    <w:p>
+      <w:pPr>
+        <w:rPr>
+          <w:i/>
+          <w:iCs/>
+          <w:sz w:val="24"/>
+          <w:szCs w:val="24"/>
+        </w:rPr>
+      </w:pPr>
+      <w:hyperlink r:id="rId10" w:history="1">
+        <w:r>
+          <w:rPr>
+            <w:rStyle w:val="Hyperlink"/>
+            <w:i/>
+            <w:iCs/>
+            <w:sz w:val="24"/>
+            <w:szCs w:val="24"/>
+          </w:rPr>
+          <w:t>https://cseweb.ucsd.edu/~goguen/courses/275f00/abc-chads.html</w:t>
+        </w:r>
+      </w:hyperlink>
+    </w:p>
+    <w:p>
+      <w:pPr>
+        <w:rPr>
+          <w:i/>
+          <w:iCs/>
           <w:sz w:val="24"/>
           <w:szCs w:val="24"/>
         </w:rPr>
@@ -1145,6 +1216,7 @@
     <w:lsdException w:name="HTML Sample" w:semiHidden="1" w:unhideWhenUsed="1"/>
     <w:lsdException w:name="HTML Typewriter" w:semiHidden="1" w:unhideWhenUsed="1"/>
     <w:lsdException w:name="HTML Variable" w:semiHidden="1" w:unhideWhenUsed="1"/>
+    <w:lsdException w:name="Normal Table" w:semiHidden="1" w:unhideWhenUsed="1"/>
     <w:lsdException w:name="annotation subject" w:semiHidden="1" w:unhideWhenUsed="1"/>
     <w:lsdException w:name="No List" w:semiHidden="1" w:unhideWhenUsed="1"/>
     <w:lsdException w:name="Outline List 1" w:semiHidden="1" w:unhideWhenUsed="1"/>
@@ -1187,8 +1259,11 @@
     <w:lsdException w:name="Table Contemporary" w:semiHidden="1" w:unhideWhenUsed="1"/>
     <w:lsdException w:name="Table Elegant" w:semiHidden="1" w:unhideWhenUsed="1"/>
     <w:lsdException w:name="Table Professional" w:semiHidden="1" w:unhideWhenUsed="1"/>
+    <w:lsdException w:name="Table Subtle 1" w:semiHidden="1" w:unhideWhenUsed="1"/>
     <w:lsdException w:name="Table Subtle 2" w:semiHidden="1" w:unhideWhenUsed="1"/>
     <w:lsdException w:name="Table Web 1" w:semiHidden="1" w:unhideWhenUsed="1"/>
+    <w:lsdException w:name="Table Web 2" w:semiHidden="1" w:unhideWhenUsed="1"/>
+    <w:lsdException w:name="Table Web 3" w:semiHidden="1" w:unhideWhenUsed="1"/>
     <w:lsdException w:name="Balloon Text" w:semiHidden="1" w:unhideWhenUsed="1"/>
     <w:lsdException w:name="Table Grid" w:uiPriority="39"/>
     <w:lsdException w:name="Table Theme" w:semiHidden="1" w:unhideWhenUsed="1"/>
@@ -1473,6 +1548,18 @@
       <w:szCs w:val="18"/>
     </w:rPr>
   </w:style>
+  <w:style w:type="character" w:styleId="UnresolvedMention">
+    <w:name w:val="Unresolved Mention"/>
+    <w:basedOn w:val="DefaultParagraphFont"/>
+    <w:uiPriority w:val="99"/>
+    <w:semiHidden/>
+    <w:unhideWhenUsed/>
+    <w:rsid w:val="00925214"/>
+    <w:rPr>
+      <w:color w:val="605E5C"/>
+      <w:shd w:val="clear" w:color="auto" w:fill="E1DFDD"/>
+    </w:rPr>
+  </w:style>
 </w:styles>
 </file>
 

</xml_diff>